<commit_message>
updated README for vit d, added md output
</commit_message>
<xml_diff>
--- a/README.docx
+++ b/README.docx
@@ -864,8 +864,33 @@
         <w:rPr>
           <w:b/>
         </w:rPr>
-        <w:t xml:space="preserve">Lecture 5, Vitamin D, Keith, 10-15 min</w:t>
-      </w:r>
+        <w:t xml:space="preserve">Lecture 6, Vitamin D, Keith, 10-15 min</w:t>
+      </w:r>
+      <w:r>
+        <w:t xml:space="preserve"> </w:t>
+      </w:r>
+      <w:hyperlink r:id="rId62">
+        <w:r>
+          <w:rPr>
+            <w:rStyle w:val="Hyperlink"/>
+          </w:rPr>
+          <w:t xml:space="preserve">pdf</w:t>
+        </w:r>
+      </w:hyperlink>
+      <w:r>
+        <w:t xml:space="preserve">,</w:t>
+      </w:r>
+      <w:r>
+        <w:t xml:space="preserve"> </w:t>
+      </w:r>
+      <w:hyperlink r:id="rId62">
+        <w:r>
+          <w:rPr>
+            <w:rStyle w:val="Hyperlink"/>
+          </w:rPr>
+          <w:t xml:space="preserve">printable pdf</w:t>
+        </w:r>
+      </w:hyperlink>
       <w:r>
         <w:br w:type="textWrapping"/>
       </w:r>
@@ -877,8 +902,8 @@
       <w:pPr>
         <w:pStyle w:val="Heading2"/>
       </w:pPr>
-      <w:bookmarkStart w:id="62" w:name="day-2-jul-18-2017"/>
-      <w:bookmarkEnd w:id="62"/>
+      <w:bookmarkStart w:id="63" w:name="day-2-jul-18-2017"/>
+      <w:bookmarkEnd w:id="63"/>
       <w:r>
         <w:t xml:space="preserve">Day 2, Jul 18, 2017</w:t>
       </w:r>
@@ -887,8 +912,8 @@
       <w:pPr>
         <w:pStyle w:val="Heading3"/>
       </w:pPr>
-      <w:bookmarkStart w:id="63" w:name="session-5-830-10"/>
-      <w:bookmarkEnd w:id="63"/>
+      <w:bookmarkStart w:id="64" w:name="session-5-830-10"/>
+      <w:bookmarkEnd w:id="64"/>
       <w:r>
         <w:t xml:space="preserve">Session 5, 8:30-10</w:t>
       </w:r>
@@ -901,7 +926,7 @@
         <w:rPr>
           <w:b/>
         </w:rPr>
-        <w:t xml:space="preserve">Lecture 6, Problems with Replication, Keith, 40 min</w:t>
+        <w:t xml:space="preserve">Lecture 7, Problems with Replication, Keith, 40 min</w:t>
       </w:r>
       <w:r>
         <w:br w:type="textWrapping"/>
@@ -918,7 +943,7 @@
         <w:rPr>
           <w:b/>
         </w:rPr>
-        <w:t xml:space="preserve">Lecture 7, Git on your Computer, Keith, 50 min, mostly live</w:t>
+        <w:t xml:space="preserve">Lecture 8, Git on your Computer, Keith, 50 min, mostly live</w:t>
       </w:r>
       <w:r>
         <w:br w:type="textWrapping"/>
@@ -931,8 +956,8 @@
       <w:pPr>
         <w:pStyle w:val="Heading3"/>
       </w:pPr>
-      <w:bookmarkStart w:id="64" w:name="session-6-1030-12"/>
-      <w:bookmarkEnd w:id="64"/>
+      <w:bookmarkStart w:id="65" w:name="session-6-1030-12"/>
+      <w:bookmarkEnd w:id="65"/>
       <w:r>
         <w:t xml:space="preserve">Session 6, 10:30-12</w:t>
       </w:r>
@@ -989,8 +1014,8 @@
       <w:pPr>
         <w:pStyle w:val="Heading3"/>
       </w:pPr>
-      <w:bookmarkStart w:id="65" w:name="session-7-130-3"/>
-      <w:bookmarkEnd w:id="65"/>
+      <w:bookmarkStart w:id="66" w:name="session-7-130-3"/>
+      <w:bookmarkEnd w:id="66"/>
       <w:r>
         <w:t xml:space="preserve">Session 7, 1:30-3</w:t>
       </w:r>
@@ -1033,8 +1058,8 @@
       <w:pPr>
         <w:pStyle w:val="Heading3"/>
       </w:pPr>
-      <w:bookmarkStart w:id="66" w:name="session-8-330-5"/>
-      <w:bookmarkEnd w:id="66"/>
+      <w:bookmarkStart w:id="67" w:name="session-8-330-5"/>
+      <w:bookmarkEnd w:id="67"/>
       <w:r>
         <w:t xml:space="preserve">Session 8, 3:30-5</w:t>
       </w:r>
@@ -1077,8 +1102,8 @@
       <w:pPr>
         <w:pStyle w:val="Heading2"/>
       </w:pPr>
-      <w:bookmarkStart w:id="67" w:name="day-3-jul-19-2017"/>
-      <w:bookmarkEnd w:id="67"/>
+      <w:bookmarkStart w:id="68" w:name="day-3-jul-19-2017"/>
+      <w:bookmarkEnd w:id="68"/>
       <w:r>
         <w:t xml:space="preserve">Day 3, Jul 19, 2017</w:t>
       </w:r>
@@ -1087,8 +1112,8 @@
       <w:pPr>
         <w:pStyle w:val="Heading3"/>
       </w:pPr>
-      <w:bookmarkStart w:id="68" w:name="session-9-830-10"/>
-      <w:bookmarkEnd w:id="68"/>
+      <w:bookmarkStart w:id="69" w:name="session-9-830-10"/>
+      <w:bookmarkEnd w:id="69"/>
       <w:r>
         <w:t xml:space="preserve">Session 9, 8:30-10</w:t>
       </w:r>
@@ -1131,8 +1156,8 @@
       <w:pPr>
         <w:pStyle w:val="Heading3"/>
       </w:pPr>
-      <w:bookmarkStart w:id="69" w:name="session-10-1030-12"/>
-      <w:bookmarkEnd w:id="69"/>
+      <w:bookmarkStart w:id="70" w:name="session-10-1030-12"/>
+      <w:bookmarkEnd w:id="70"/>
       <w:r>
         <w:t xml:space="preserve">Session 10, 10:30-12</w:t>
       </w:r>
@@ -1150,7 +1175,7 @@
       <w:r>
         <w:t xml:space="preserve"> </w:t>
       </w:r>
-      <w:hyperlink r:id="rId70">
+      <w:hyperlink r:id="rId71">
         <w:r>
           <w:rPr>
             <w:rStyle w:val="Hyperlink"/>
@@ -1164,7 +1189,7 @@
       <w:r>
         <w:t xml:space="preserve"> </w:t>
       </w:r>
-      <w:hyperlink r:id="rId71">
+      <w:hyperlink r:id="rId72">
         <w:r>
           <w:rPr>
             <w:rStyle w:val="Hyperlink"/>
@@ -1205,8 +1230,8 @@
       <w:pPr>
         <w:pStyle w:val="Heading1"/>
       </w:pPr>
-      <w:bookmarkStart w:id="72" w:name="recommended-readingbrowsing"/>
-      <w:bookmarkEnd w:id="72"/>
+      <w:bookmarkStart w:id="73" w:name="recommended-readingbrowsing"/>
+      <w:bookmarkEnd w:id="73"/>
       <w:r>
         <w:t xml:space="preserve">Recommended Reading/Browsing</w:t>
       </w:r>
@@ -1215,8 +1240,8 @@
       <w:pPr>
         <w:pStyle w:val="Heading2"/>
       </w:pPr>
-      <w:bookmarkStart w:id="73" w:name="general"/>
-      <w:bookmarkEnd w:id="73"/>
+      <w:bookmarkStart w:id="74" w:name="general"/>
+      <w:bookmarkEnd w:id="74"/>
       <w:r>
         <w:t xml:space="preserve">General</w:t>
       </w:r>
@@ -1229,7 +1254,7 @@
           <w:ilvl w:val="0"/>
         </w:numPr>
       </w:pPr>
-      <w:hyperlink r:id="rId74">
+      <w:hyperlink r:id="rId75">
         <w:r>
           <w:rPr>
             <w:rStyle w:val="Hyperlink"/>
@@ -1246,7 +1271,7 @@
           <w:ilvl w:val="0"/>
         </w:numPr>
       </w:pPr>
-      <w:hyperlink r:id="rId75">
+      <w:hyperlink r:id="rId76">
         <w:r>
           <w:rPr>
             <w:rStyle w:val="Hyperlink"/>
@@ -1263,7 +1288,7 @@
           <w:ilvl w:val="0"/>
         </w:numPr>
       </w:pPr>
-      <w:hyperlink r:id="rId76">
+      <w:hyperlink r:id="rId77">
         <w:r>
           <w:rPr>
             <w:rStyle w:val="Hyperlink"/>
@@ -1276,7 +1301,7 @@
       <w:pPr>
         <w:pStyle w:val="FirstParagraph"/>
       </w:pPr>
-      <w:hyperlink r:id="rId77">
+      <w:hyperlink r:id="rId78">
         <w:r>
           <w:rPr>
             <w:rStyle w:val="Hyperlink"/>
@@ -1393,7 +1418,7 @@
     </w:lvl>
   </w:abstractNum>
   <w:abstractNum w:abstractNumId="990">
-    <w:nsid w:val="8f76cbae"/>
+    <w:nsid w:val="f86cfd80"/>
     <w:multiLevelType w:val="multilevel"/>
     <w:lvl w:ilvl="0">
       <w:numFmt w:val="bullet"/>
@@ -1474,7 +1499,7 @@
     </w:lvl>
   </w:abstractNum>
   <w:abstractNum w:abstractNumId="991">
-    <w:nsid w:val="6fabc329"/>
+    <w:nsid w:val="b9f62727"/>
     <w:multiLevelType w:val="multilevel"/>
     <w:lvl w:ilvl="0">
       <w:numFmt w:val="bullet"/>

</xml_diff>

<commit_message>
add r package lecture links to README
</commit_message>
<xml_diff>
--- a/README.docx
+++ b/README.docx
@@ -753,6 +753,31 @@
         <w:t xml:space="preserve">Lecture 4, R Packages, Keith, 45-60 min (much live demo)</w:t>
       </w:r>
       <w:r>
+        <w:t xml:space="preserve"> </w:t>
+      </w:r>
+      <w:hyperlink r:id="rId57">
+        <w:r>
+          <w:rPr>
+            <w:rStyle w:val="Hyperlink"/>
+          </w:rPr>
+          <w:t xml:space="preserve">pdf</w:t>
+        </w:r>
+      </w:hyperlink>
+      <w:r>
+        <w:t xml:space="preserve">,</w:t>
+      </w:r>
+      <w:r>
+        <w:t xml:space="preserve"> </w:t>
+      </w:r>
+      <w:hyperlink r:id="rId58">
+        <w:r>
+          <w:rPr>
+            <w:rStyle w:val="Hyperlink"/>
+          </w:rPr>
+          <w:t xml:space="preserve">printable pdf</w:t>
+        </w:r>
+      </w:hyperlink>
+      <w:r>
         <w:br w:type="textWrapping"/>
       </w:r>
       <w:r>
@@ -780,8 +805,8 @@
       <w:pPr>
         <w:pStyle w:val="Heading3"/>
       </w:pPr>
-      <w:bookmarkStart w:id="57" w:name="session-4-330-5"/>
-      <w:bookmarkEnd w:id="57"/>
+      <w:bookmarkStart w:id="59" w:name="session-4-330-5"/>
+      <w:bookmarkEnd w:id="59"/>
       <w:r>
         <w:t xml:space="preserve">Session 4, 3:30-5</w:t>
       </w:r>
@@ -799,7 +824,7 @@
       <w:r>
         <w:t xml:space="preserve"> </w:t>
       </w:r>
-      <w:hyperlink r:id="rId58">
+      <w:hyperlink r:id="rId60">
         <w:r>
           <w:rPr>
             <w:rStyle w:val="Hyperlink"/>
@@ -813,7 +838,7 @@
       <w:r>
         <w:t xml:space="preserve"> </w:t>
       </w:r>
-      <w:hyperlink r:id="rId59">
+      <w:hyperlink r:id="rId61">
         <w:r>
           <w:rPr>
             <w:rStyle w:val="Hyperlink"/>
@@ -827,7 +852,7 @@
       <w:r>
         <w:t xml:space="preserve"> </w:t>
       </w:r>
-      <w:hyperlink r:id="rId60">
+      <w:hyperlink r:id="rId62">
         <w:r>
           <w:rPr>
             <w:rStyle w:val="Hyperlink"/>
@@ -841,7 +866,7 @@
       <w:r>
         <w:t xml:space="preserve"> </w:t>
       </w:r>
-      <w:hyperlink r:id="rId61">
+      <w:hyperlink r:id="rId63">
         <w:r>
           <w:rPr>
             <w:rStyle w:val="Hyperlink"/>
@@ -869,7 +894,7 @@
       <w:r>
         <w:t xml:space="preserve"> </w:t>
       </w:r>
-      <w:hyperlink r:id="rId62">
+      <w:hyperlink r:id="rId64">
         <w:r>
           <w:rPr>
             <w:rStyle w:val="Hyperlink"/>
@@ -883,7 +908,7 @@
       <w:r>
         <w:t xml:space="preserve"> </w:t>
       </w:r>
-      <w:hyperlink r:id="rId62">
+      <w:hyperlink r:id="rId64">
         <w:r>
           <w:rPr>
             <w:rStyle w:val="Hyperlink"/>
@@ -902,8 +927,8 @@
       <w:pPr>
         <w:pStyle w:val="Heading2"/>
       </w:pPr>
-      <w:bookmarkStart w:id="63" w:name="day-2-jul-18-2017"/>
-      <w:bookmarkEnd w:id="63"/>
+      <w:bookmarkStart w:id="65" w:name="day-2-jul-18-2017"/>
+      <w:bookmarkEnd w:id="65"/>
       <w:r>
         <w:t xml:space="preserve">Day 2, Jul 18, 2017</w:t>
       </w:r>
@@ -912,8 +937,8 @@
       <w:pPr>
         <w:pStyle w:val="Heading3"/>
       </w:pPr>
-      <w:bookmarkStart w:id="64" w:name="session-5-830-10"/>
-      <w:bookmarkEnd w:id="64"/>
+      <w:bookmarkStart w:id="66" w:name="session-5-830-10"/>
+      <w:bookmarkEnd w:id="66"/>
       <w:r>
         <w:t xml:space="preserve">Session 5, 8:30-10</w:t>
       </w:r>
@@ -956,8 +981,8 @@
       <w:pPr>
         <w:pStyle w:val="Heading3"/>
       </w:pPr>
-      <w:bookmarkStart w:id="65" w:name="session-6-1030-12"/>
-      <w:bookmarkEnd w:id="65"/>
+      <w:bookmarkStart w:id="67" w:name="session-6-1030-12"/>
+      <w:bookmarkEnd w:id="67"/>
       <w:r>
         <w:t xml:space="preserve">Session 6, 10:30-12</w:t>
       </w:r>
@@ -1014,8 +1039,8 @@
       <w:pPr>
         <w:pStyle w:val="Heading3"/>
       </w:pPr>
-      <w:bookmarkStart w:id="66" w:name="session-7-130-3"/>
-      <w:bookmarkEnd w:id="66"/>
+      <w:bookmarkStart w:id="68" w:name="session-7-130-3"/>
+      <w:bookmarkEnd w:id="68"/>
       <w:r>
         <w:t xml:space="preserve">Session 7, 1:30-3</w:t>
       </w:r>
@@ -1058,8 +1083,8 @@
       <w:pPr>
         <w:pStyle w:val="Heading3"/>
       </w:pPr>
-      <w:bookmarkStart w:id="67" w:name="session-8-330-5"/>
-      <w:bookmarkEnd w:id="67"/>
+      <w:bookmarkStart w:id="69" w:name="session-8-330-5"/>
+      <w:bookmarkEnd w:id="69"/>
       <w:r>
         <w:t xml:space="preserve">Session 8, 3:30-5</w:t>
       </w:r>
@@ -1102,8 +1127,8 @@
       <w:pPr>
         <w:pStyle w:val="Heading2"/>
       </w:pPr>
-      <w:bookmarkStart w:id="68" w:name="day-3-jul-19-2017"/>
-      <w:bookmarkEnd w:id="68"/>
+      <w:bookmarkStart w:id="70" w:name="day-3-jul-19-2017"/>
+      <w:bookmarkEnd w:id="70"/>
       <w:r>
         <w:t xml:space="preserve">Day 3, Jul 19, 2017</w:t>
       </w:r>
@@ -1112,8 +1137,8 @@
       <w:pPr>
         <w:pStyle w:val="Heading3"/>
       </w:pPr>
-      <w:bookmarkStart w:id="69" w:name="session-9-830-10"/>
-      <w:bookmarkEnd w:id="69"/>
+      <w:bookmarkStart w:id="71" w:name="session-9-830-10"/>
+      <w:bookmarkEnd w:id="71"/>
       <w:r>
         <w:t xml:space="preserve">Session 9, 8:30-10</w:t>
       </w:r>
@@ -1156,8 +1181,8 @@
       <w:pPr>
         <w:pStyle w:val="Heading3"/>
       </w:pPr>
-      <w:bookmarkStart w:id="70" w:name="session-10-1030-12"/>
-      <w:bookmarkEnd w:id="70"/>
+      <w:bookmarkStart w:id="72" w:name="session-10-1030-12"/>
+      <w:bookmarkEnd w:id="72"/>
       <w:r>
         <w:t xml:space="preserve">Session 10, 10:30-12</w:t>
       </w:r>
@@ -1175,7 +1200,7 @@
       <w:r>
         <w:t xml:space="preserve"> </w:t>
       </w:r>
-      <w:hyperlink r:id="rId71">
+      <w:hyperlink r:id="rId73">
         <w:r>
           <w:rPr>
             <w:rStyle w:val="Hyperlink"/>
@@ -1189,7 +1214,7 @@
       <w:r>
         <w:t xml:space="preserve"> </w:t>
       </w:r>
-      <w:hyperlink r:id="rId72">
+      <w:hyperlink r:id="rId74">
         <w:r>
           <w:rPr>
             <w:rStyle w:val="Hyperlink"/>
@@ -1230,8 +1255,8 @@
       <w:pPr>
         <w:pStyle w:val="Heading1"/>
       </w:pPr>
-      <w:bookmarkStart w:id="73" w:name="recommended-readingbrowsing"/>
-      <w:bookmarkEnd w:id="73"/>
+      <w:bookmarkStart w:id="75" w:name="recommended-readingbrowsing"/>
+      <w:bookmarkEnd w:id="75"/>
       <w:r>
         <w:t xml:space="preserve">Recommended Reading/Browsing</w:t>
       </w:r>
@@ -1240,8 +1265,8 @@
       <w:pPr>
         <w:pStyle w:val="Heading2"/>
       </w:pPr>
-      <w:bookmarkStart w:id="74" w:name="general"/>
-      <w:bookmarkEnd w:id="74"/>
+      <w:bookmarkStart w:id="76" w:name="general"/>
+      <w:bookmarkEnd w:id="76"/>
       <w:r>
         <w:t xml:space="preserve">General</w:t>
       </w:r>
@@ -1254,7 +1279,7 @@
           <w:ilvl w:val="0"/>
         </w:numPr>
       </w:pPr>
-      <w:hyperlink r:id="rId75">
+      <w:hyperlink r:id="rId77">
         <w:r>
           <w:rPr>
             <w:rStyle w:val="Hyperlink"/>
@@ -1271,7 +1296,7 @@
           <w:ilvl w:val="0"/>
         </w:numPr>
       </w:pPr>
-      <w:hyperlink r:id="rId76">
+      <w:hyperlink r:id="rId78">
         <w:r>
           <w:rPr>
             <w:rStyle w:val="Hyperlink"/>
@@ -1288,7 +1313,7 @@
           <w:ilvl w:val="0"/>
         </w:numPr>
       </w:pPr>
-      <w:hyperlink r:id="rId77">
+      <w:hyperlink r:id="rId79">
         <w:r>
           <w:rPr>
             <w:rStyle w:val="Hyperlink"/>
@@ -1301,7 +1326,7 @@
       <w:pPr>
         <w:pStyle w:val="FirstParagraph"/>
       </w:pPr>
-      <w:hyperlink r:id="rId78">
+      <w:hyperlink r:id="rId80">
         <w:r>
           <w:rPr>
             <w:rStyle w:val="Hyperlink"/>
@@ -1418,7 +1443,7 @@
     </w:lvl>
   </w:abstractNum>
   <w:abstractNum w:abstractNumId="990">
-    <w:nsid w:val="f86cfd80"/>
+    <w:nsid w:val="62e23544"/>
     <w:multiLevelType w:val="multilevel"/>
     <w:lvl w:ilvl="0">
       <w:numFmt w:val="bullet"/>
@@ -1499,7 +1524,7 @@
     </w:lvl>
   </w:abstractNum>
   <w:abstractNum w:abstractNumId="991">
-    <w:nsid w:val="b9f62727"/>
+    <w:nsid w:val="af8511a7"/>
     <w:multiLevelType w:val="multilevel"/>
     <w:lvl w:ilvl="0">
       <w:numFmt w:val="bullet"/>

</xml_diff>

<commit_message>
added replication links to README
</commit_message>
<xml_diff>
--- a/README.docx
+++ b/README.docx
@@ -954,6 +954,31 @@
         <w:t xml:space="preserve">Lecture 7, Problems with Replication, Keith, 40 min</w:t>
       </w:r>
       <w:r>
+        <w:t xml:space="preserve"> </w:t>
+      </w:r>
+      <w:hyperlink r:id="rId67">
+        <w:r>
+          <w:rPr>
+            <w:rStyle w:val="Hyperlink"/>
+          </w:rPr>
+          <w:t xml:space="preserve">pdf</w:t>
+        </w:r>
+      </w:hyperlink>
+      <w:r>
+        <w:t xml:space="preserve">,</w:t>
+      </w:r>
+      <w:r>
+        <w:t xml:space="preserve"> </w:t>
+      </w:r>
+      <w:hyperlink r:id="rId68">
+        <w:r>
+          <w:rPr>
+            <w:rStyle w:val="Hyperlink"/>
+          </w:rPr>
+          <w:t xml:space="preserve">printable pdf</w:t>
+        </w:r>
+      </w:hyperlink>
+      <w:r>
         <w:br w:type="textWrapping"/>
       </w:r>
       <w:r>
@@ -981,8 +1006,8 @@
       <w:pPr>
         <w:pStyle w:val="Heading3"/>
       </w:pPr>
-      <w:bookmarkStart w:id="67" w:name="session-6-1030-12"/>
-      <w:bookmarkEnd w:id="67"/>
+      <w:bookmarkStart w:id="69" w:name="session-6-1030-12"/>
+      <w:bookmarkEnd w:id="69"/>
       <w:r>
         <w:t xml:space="preserve">Session 6, 10:30-12</w:t>
       </w:r>
@@ -995,7 +1020,7 @@
         <w:rPr>
           <w:b/>
         </w:rPr>
-        <w:t xml:space="preserve">Lecture 8, Git with GitHub, Keith, 45 min</w:t>
+        <w:t xml:space="preserve">Lecture 9, Git with GitHub, Keith, 45 min</w:t>
       </w:r>
       <w:r>
         <w:br w:type="textWrapping"/>
@@ -1039,8 +1064,8 @@
       <w:pPr>
         <w:pStyle w:val="Heading3"/>
       </w:pPr>
-      <w:bookmarkStart w:id="68" w:name="session-7-130-3"/>
-      <w:bookmarkEnd w:id="68"/>
+      <w:bookmarkStart w:id="70" w:name="session-7-130-3"/>
+      <w:bookmarkEnd w:id="70"/>
       <w:r>
         <w:t xml:space="preserve">Session 7, 1:30-3</w:t>
       </w:r>
@@ -1053,7 +1078,7 @@
         <w:rPr>
           <w:b/>
         </w:rPr>
-        <w:t xml:space="preserve">Lecture 9, Collaborating with Git, Keith, 45 min</w:t>
+        <w:t xml:space="preserve">Lecture 10, Collaborating with Git, Keith, 45 min</w:t>
       </w:r>
       <w:r>
         <w:br w:type="textWrapping"/>
@@ -1083,8 +1108,8 @@
       <w:pPr>
         <w:pStyle w:val="Heading3"/>
       </w:pPr>
-      <w:bookmarkStart w:id="69" w:name="session-8-330-5"/>
-      <w:bookmarkEnd w:id="69"/>
+      <w:bookmarkStart w:id="71" w:name="session-8-330-5"/>
+      <w:bookmarkEnd w:id="71"/>
       <w:r>
         <w:t xml:space="preserve">Session 8, 3:30-5</w:t>
       </w:r>
@@ -1114,7 +1139,7 @@
         <w:rPr>
           <w:b/>
         </w:rPr>
-        <w:t xml:space="preserve">Lecture 10, Implementing RR at MDACC, Keith, 45 min</w:t>
+        <w:t xml:space="preserve">Lecture 11, Implementing RR at MDACC, Keith, 45 min</w:t>
       </w:r>
       <w:r>
         <w:br w:type="textWrapping"/>
@@ -1127,8 +1152,8 @@
       <w:pPr>
         <w:pStyle w:val="Heading2"/>
       </w:pPr>
-      <w:bookmarkStart w:id="70" w:name="day-3-jul-19-2017"/>
-      <w:bookmarkEnd w:id="70"/>
+      <w:bookmarkStart w:id="72" w:name="day-3-jul-19-2017"/>
+      <w:bookmarkEnd w:id="72"/>
       <w:r>
         <w:t xml:space="preserve">Day 3, Jul 19, 2017</w:t>
       </w:r>
@@ -1137,8 +1162,8 @@
       <w:pPr>
         <w:pStyle w:val="Heading3"/>
       </w:pPr>
-      <w:bookmarkStart w:id="71" w:name="session-9-830-10"/>
-      <w:bookmarkEnd w:id="71"/>
+      <w:bookmarkStart w:id="73" w:name="session-9-830-10"/>
+      <w:bookmarkEnd w:id="73"/>
       <w:r>
         <w:t xml:space="preserve">Session 9, 8:30-10</w:t>
       </w:r>
@@ -1151,7 +1176,7 @@
         <w:rPr>
           <w:b/>
         </w:rPr>
-        <w:t xml:space="preserve">Lecture 11, Writing Good Reports, Keith, 45 min</w:t>
+        <w:t xml:space="preserve">Lecture 12, Writing Good Reports, Keith, 45 min</w:t>
       </w:r>
       <w:r>
         <w:br w:type="textWrapping"/>
@@ -1181,8 +1206,8 @@
       <w:pPr>
         <w:pStyle w:val="Heading3"/>
       </w:pPr>
-      <w:bookmarkStart w:id="72" w:name="session-10-1030-12"/>
-      <w:bookmarkEnd w:id="72"/>
+      <w:bookmarkStart w:id="74" w:name="session-10-1030-12"/>
+      <w:bookmarkEnd w:id="74"/>
       <w:r>
         <w:t xml:space="preserve">Session 10, 10:30-12</w:t>
       </w:r>
@@ -1195,12 +1220,12 @@
         <w:rPr>
           <w:b/>
         </w:rPr>
-        <w:t xml:space="preserve">Lecture 12, Summary and Wrapup, Karl, 45 min</w:t>
-      </w:r>
-      <w:r>
-        <w:t xml:space="preserve"> </w:t>
-      </w:r>
-      <w:hyperlink r:id="rId73">
+        <w:t xml:space="preserve">Lecture 13, Summary and Wrapup, Karl, 45 min</w:t>
+      </w:r>
+      <w:r>
+        <w:t xml:space="preserve"> </w:t>
+      </w:r>
+      <w:hyperlink r:id="rId75">
         <w:r>
           <w:rPr>
             <w:rStyle w:val="Hyperlink"/>
@@ -1214,7 +1239,7 @@
       <w:r>
         <w:t xml:space="preserve"> </w:t>
       </w:r>
-      <w:hyperlink r:id="rId74">
+      <w:hyperlink r:id="rId76">
         <w:r>
           <w:rPr>
             <w:rStyle w:val="Hyperlink"/>
@@ -1255,8 +1280,8 @@
       <w:pPr>
         <w:pStyle w:val="Heading1"/>
       </w:pPr>
-      <w:bookmarkStart w:id="75" w:name="recommended-readingbrowsing"/>
-      <w:bookmarkEnd w:id="75"/>
+      <w:bookmarkStart w:id="77" w:name="recommended-readingbrowsing"/>
+      <w:bookmarkEnd w:id="77"/>
       <w:r>
         <w:t xml:space="preserve">Recommended Reading/Browsing</w:t>
       </w:r>
@@ -1265,8 +1290,8 @@
       <w:pPr>
         <w:pStyle w:val="Heading2"/>
       </w:pPr>
-      <w:bookmarkStart w:id="76" w:name="general"/>
-      <w:bookmarkEnd w:id="76"/>
+      <w:bookmarkStart w:id="78" w:name="general"/>
+      <w:bookmarkEnd w:id="78"/>
       <w:r>
         <w:t xml:space="preserve">General</w:t>
       </w:r>
@@ -1279,7 +1304,7 @@
           <w:ilvl w:val="0"/>
         </w:numPr>
       </w:pPr>
-      <w:hyperlink r:id="rId77">
+      <w:hyperlink r:id="rId79">
         <w:r>
           <w:rPr>
             <w:rStyle w:val="Hyperlink"/>
@@ -1296,7 +1321,7 @@
           <w:ilvl w:val="0"/>
         </w:numPr>
       </w:pPr>
-      <w:hyperlink r:id="rId78">
+      <w:hyperlink r:id="rId80">
         <w:r>
           <w:rPr>
             <w:rStyle w:val="Hyperlink"/>
@@ -1313,7 +1338,7 @@
           <w:ilvl w:val="0"/>
         </w:numPr>
       </w:pPr>
-      <w:hyperlink r:id="rId79">
+      <w:hyperlink r:id="rId81">
         <w:r>
           <w:rPr>
             <w:rStyle w:val="Hyperlink"/>
@@ -1326,7 +1351,7 @@
       <w:pPr>
         <w:pStyle w:val="FirstParagraph"/>
       </w:pPr>
-      <w:hyperlink r:id="rId80">
+      <w:hyperlink r:id="rId82">
         <w:r>
           <w:rPr>
             <w:rStyle w:val="Hyperlink"/>
@@ -1443,7 +1468,7 @@
     </w:lvl>
   </w:abstractNum>
   <w:abstractNum w:abstractNumId="990">
-    <w:nsid w:val="62e23544"/>
+    <w:nsid w:val="8d1f6ada"/>
     <w:multiLevelType w:val="multilevel"/>
     <w:lvl w:ilvl="0">
       <w:numFmt w:val="bullet"/>
@@ -1524,7 +1549,7 @@
     </w:lvl>
   </w:abstractNum>
   <w:abstractNum w:abstractNumId="991">
-    <w:nsid w:val="af8511a7"/>
+    <w:nsid w:val="dc7118e7"/>
     <w:multiLevelType w:val="multilevel"/>
     <w:lvl w:ilvl="0">
       <w:numFmt w:val="bullet"/>

</xml_diff>

<commit_message>
added files discussing loading data; updated README
</commit_message>
<xml_diff>
--- a/README.docx
+++ b/README.docx
@@ -925,10 +925,49 @@
     </w:p>
     <w:p>
       <w:pPr>
+        <w:pStyle w:val="BodyText"/>
+      </w:pPr>
+      <w:hyperlink r:id="rId65">
+        <w:r>
+          <w:rPr>
+            <w:rStyle w:val="Hyperlink"/>
+          </w:rPr>
+          <w:t xml:space="preserve">R package sisbid3, with a vignette on adding data to R packages</w:t>
+        </w:r>
+      </w:hyperlink>
+    </w:p>
+    <w:p>
+      <w:pPr>
+        <w:pStyle w:val="BodyText"/>
+      </w:pPr>
+      <w:hyperlink r:id="rId66">
+        <w:r>
+          <w:rPr>
+            <w:rStyle w:val="Hyperlink"/>
+          </w:rPr>
+          <w:t xml:space="preserve">just the vignette</w:t>
+        </w:r>
+      </w:hyperlink>
+    </w:p>
+    <w:p>
+      <w:pPr>
+        <w:pStyle w:val="BodyText"/>
+      </w:pPr>
+      <w:hyperlink r:id="rId67">
+        <w:r>
+          <w:rPr>
+            <w:rStyle w:val="Hyperlink"/>
+          </w:rPr>
+          <w:t xml:space="preserve">report fitting logistic regression to Priemel et al</w:t>
+        </w:r>
+      </w:hyperlink>
+    </w:p>
+    <w:p>
+      <w:pPr>
         <w:pStyle w:val="Heading2"/>
       </w:pPr>
-      <w:bookmarkStart w:id="65" w:name="day-2-jul-18-2017"/>
-      <w:bookmarkEnd w:id="65"/>
+      <w:bookmarkStart w:id="68" w:name="day-2-jul-18-2017"/>
+      <w:bookmarkEnd w:id="68"/>
       <w:r>
         <w:t xml:space="preserve">Day 2, Jul 18, 2017</w:t>
       </w:r>
@@ -937,8 +976,8 @@
       <w:pPr>
         <w:pStyle w:val="Heading3"/>
       </w:pPr>
-      <w:bookmarkStart w:id="66" w:name="session-5-830-10"/>
-      <w:bookmarkEnd w:id="66"/>
+      <w:bookmarkStart w:id="69" w:name="session-5-830-10"/>
+      <w:bookmarkEnd w:id="69"/>
       <w:r>
         <w:t xml:space="preserve">Session 5, 8:30-10</w:t>
       </w:r>
@@ -956,7 +995,7 @@
       <w:r>
         <w:t xml:space="preserve"> </w:t>
       </w:r>
-      <w:hyperlink r:id="rId67">
+      <w:hyperlink r:id="rId70">
         <w:r>
           <w:rPr>
             <w:rStyle w:val="Hyperlink"/>
@@ -970,7 +1009,7 @@
       <w:r>
         <w:t xml:space="preserve"> </w:t>
       </w:r>
-      <w:hyperlink r:id="rId68">
+      <w:hyperlink r:id="rId71">
         <w:r>
           <w:rPr>
             <w:rStyle w:val="Hyperlink"/>
@@ -996,6 +1035,31 @@
         <w:t xml:space="preserve">Lecture 8, Git on your Computer, Keith, 50 min, mostly live</w:t>
       </w:r>
       <w:r>
+        <w:t xml:space="preserve"> </w:t>
+      </w:r>
+      <w:hyperlink r:id="rId72">
+        <w:r>
+          <w:rPr>
+            <w:rStyle w:val="Hyperlink"/>
+          </w:rPr>
+          <w:t xml:space="preserve">pdf</w:t>
+        </w:r>
+      </w:hyperlink>
+      <w:r>
+        <w:t xml:space="preserve">,</w:t>
+      </w:r>
+      <w:r>
+        <w:t xml:space="preserve"> </w:t>
+      </w:r>
+      <w:hyperlink r:id="rId73">
+        <w:r>
+          <w:rPr>
+            <w:rStyle w:val="Hyperlink"/>
+          </w:rPr>
+          <w:t xml:space="preserve">printable pdf</w:t>
+        </w:r>
+      </w:hyperlink>
+      <w:r>
         <w:br w:type="textWrapping"/>
       </w:r>
       <w:r>
@@ -1006,8 +1070,8 @@
       <w:pPr>
         <w:pStyle w:val="Heading3"/>
       </w:pPr>
-      <w:bookmarkStart w:id="69" w:name="session-6-1030-12"/>
-      <w:bookmarkEnd w:id="69"/>
+      <w:bookmarkStart w:id="74" w:name="session-6-1030-12"/>
+      <w:bookmarkEnd w:id="74"/>
       <w:r>
         <w:t xml:space="preserve">Session 6, 10:30-12</w:t>
       </w:r>
@@ -1023,6 +1087,31 @@
         <w:t xml:space="preserve">Lecture 9, Git with GitHub, Keith, 45 min</w:t>
       </w:r>
       <w:r>
+        <w:t xml:space="preserve"> </w:t>
+      </w:r>
+      <w:hyperlink r:id="rId75">
+        <w:r>
+          <w:rPr>
+            <w:rStyle w:val="Hyperlink"/>
+          </w:rPr>
+          <w:t xml:space="preserve">pdf</w:t>
+        </w:r>
+      </w:hyperlink>
+      <w:r>
+        <w:t xml:space="preserve">,</w:t>
+      </w:r>
+      <w:r>
+        <w:t xml:space="preserve"> </w:t>
+      </w:r>
+      <w:hyperlink r:id="rId76">
+        <w:r>
+          <w:rPr>
+            <w:rStyle w:val="Hyperlink"/>
+          </w:rPr>
+          <w:t xml:space="preserve">printable pdf</w:t>
+        </w:r>
+      </w:hyperlink>
+      <w:r>
         <w:br w:type="textWrapping"/>
       </w:r>
       <w:r>
@@ -1064,8 +1153,8 @@
       <w:pPr>
         <w:pStyle w:val="Heading3"/>
       </w:pPr>
-      <w:bookmarkStart w:id="70" w:name="session-7-130-3"/>
-      <w:bookmarkEnd w:id="70"/>
+      <w:bookmarkStart w:id="77" w:name="session-7-130-3"/>
+      <w:bookmarkEnd w:id="77"/>
       <w:r>
         <w:t xml:space="preserve">Session 7, 1:30-3</w:t>
       </w:r>
@@ -1081,6 +1170,31 @@
         <w:t xml:space="preserve">Lecture 10, Collaborating with Git, Keith, 45 min</w:t>
       </w:r>
       <w:r>
+        <w:t xml:space="preserve"> </w:t>
+      </w:r>
+      <w:hyperlink r:id="rId78">
+        <w:r>
+          <w:rPr>
+            <w:rStyle w:val="Hyperlink"/>
+          </w:rPr>
+          <w:t xml:space="preserve">pdf</w:t>
+        </w:r>
+      </w:hyperlink>
+      <w:r>
+        <w:t xml:space="preserve">,</w:t>
+      </w:r>
+      <w:r>
+        <w:t xml:space="preserve"> </w:t>
+      </w:r>
+      <w:hyperlink r:id="rId79">
+        <w:r>
+          <w:rPr>
+            <w:rStyle w:val="Hyperlink"/>
+          </w:rPr>
+          <w:t xml:space="preserve">printable pdf</w:t>
+        </w:r>
+      </w:hyperlink>
+      <w:r>
         <w:br w:type="textWrapping"/>
       </w:r>
       <w:r>
@@ -1108,8 +1222,8 @@
       <w:pPr>
         <w:pStyle w:val="Heading3"/>
       </w:pPr>
-      <w:bookmarkStart w:id="71" w:name="session-8-330-5"/>
-      <w:bookmarkEnd w:id="71"/>
+      <w:bookmarkStart w:id="80" w:name="session-8-330-5"/>
+      <w:bookmarkEnd w:id="80"/>
       <w:r>
         <w:t xml:space="preserve">Session 8, 3:30-5</w:t>
       </w:r>
@@ -1142,6 +1256,31 @@
         <w:t xml:space="preserve">Lecture 11, Implementing RR at MDACC, Keith, 45 min</w:t>
       </w:r>
       <w:r>
+        <w:t xml:space="preserve"> </w:t>
+      </w:r>
+      <w:hyperlink r:id="rId81">
+        <w:r>
+          <w:rPr>
+            <w:rStyle w:val="Hyperlink"/>
+          </w:rPr>
+          <w:t xml:space="preserve">pdf</w:t>
+        </w:r>
+      </w:hyperlink>
+      <w:r>
+        <w:t xml:space="preserve">,</w:t>
+      </w:r>
+      <w:r>
+        <w:t xml:space="preserve"> </w:t>
+      </w:r>
+      <w:hyperlink r:id="rId82">
+        <w:r>
+          <w:rPr>
+            <w:rStyle w:val="Hyperlink"/>
+          </w:rPr>
+          <w:t xml:space="preserve">printable pdf</w:t>
+        </w:r>
+      </w:hyperlink>
+      <w:r>
         <w:br w:type="textWrapping"/>
       </w:r>
       <w:r>
@@ -1152,8 +1291,8 @@
       <w:pPr>
         <w:pStyle w:val="Heading2"/>
       </w:pPr>
-      <w:bookmarkStart w:id="72" w:name="day-3-jul-19-2017"/>
-      <w:bookmarkEnd w:id="72"/>
+      <w:bookmarkStart w:id="83" w:name="day-3-jul-19-2017"/>
+      <w:bookmarkEnd w:id="83"/>
       <w:r>
         <w:t xml:space="preserve">Day 3, Jul 19, 2017</w:t>
       </w:r>
@@ -1162,8 +1301,8 @@
       <w:pPr>
         <w:pStyle w:val="Heading3"/>
       </w:pPr>
-      <w:bookmarkStart w:id="73" w:name="session-9-830-10"/>
-      <w:bookmarkEnd w:id="73"/>
+      <w:bookmarkStart w:id="84" w:name="session-9-830-10"/>
+      <w:bookmarkEnd w:id="84"/>
       <w:r>
         <w:t xml:space="preserve">Session 9, 8:30-10</w:t>
       </w:r>
@@ -1179,6 +1318,31 @@
         <w:t xml:space="preserve">Lecture 12, Writing Good Reports, Keith, 45 min</w:t>
       </w:r>
       <w:r>
+        <w:t xml:space="preserve"> </w:t>
+      </w:r>
+      <w:hyperlink r:id="rId85">
+        <w:r>
+          <w:rPr>
+            <w:rStyle w:val="Hyperlink"/>
+          </w:rPr>
+          <w:t xml:space="preserve">pdf</w:t>
+        </w:r>
+      </w:hyperlink>
+      <w:r>
+        <w:t xml:space="preserve">,</w:t>
+      </w:r>
+      <w:r>
+        <w:t xml:space="preserve"> </w:t>
+      </w:r>
+      <w:hyperlink r:id="rId86">
+        <w:r>
+          <w:rPr>
+            <w:rStyle w:val="Hyperlink"/>
+          </w:rPr>
+          <w:t xml:space="preserve">printable pdf</w:t>
+        </w:r>
+      </w:hyperlink>
+      <w:r>
         <w:br w:type="textWrapping"/>
       </w:r>
       <w:r>
@@ -1206,8 +1370,8 @@
       <w:pPr>
         <w:pStyle w:val="Heading3"/>
       </w:pPr>
-      <w:bookmarkStart w:id="74" w:name="session-10-1030-12"/>
-      <w:bookmarkEnd w:id="74"/>
+      <w:bookmarkStart w:id="87" w:name="session-10-1030-12"/>
+      <w:bookmarkEnd w:id="87"/>
       <w:r>
         <w:t xml:space="preserve">Session 10, 10:30-12</w:t>
       </w:r>
@@ -1225,7 +1389,7 @@
       <w:r>
         <w:t xml:space="preserve"> </w:t>
       </w:r>
-      <w:hyperlink r:id="rId75">
+      <w:hyperlink r:id="rId88">
         <w:r>
           <w:rPr>
             <w:rStyle w:val="Hyperlink"/>
@@ -1239,7 +1403,7 @@
       <w:r>
         <w:t xml:space="preserve"> </w:t>
       </w:r>
-      <w:hyperlink r:id="rId76">
+      <w:hyperlink r:id="rId89">
         <w:r>
           <w:rPr>
             <w:rStyle w:val="Hyperlink"/>
@@ -1280,8 +1444,8 @@
       <w:pPr>
         <w:pStyle w:val="Heading1"/>
       </w:pPr>
-      <w:bookmarkStart w:id="77" w:name="recommended-readingbrowsing"/>
-      <w:bookmarkEnd w:id="77"/>
+      <w:bookmarkStart w:id="90" w:name="recommended-readingbrowsing"/>
+      <w:bookmarkEnd w:id="90"/>
       <w:r>
         <w:t xml:space="preserve">Recommended Reading/Browsing</w:t>
       </w:r>
@@ -1290,8 +1454,8 @@
       <w:pPr>
         <w:pStyle w:val="Heading2"/>
       </w:pPr>
-      <w:bookmarkStart w:id="78" w:name="general"/>
-      <w:bookmarkEnd w:id="78"/>
+      <w:bookmarkStart w:id="91" w:name="general"/>
+      <w:bookmarkEnd w:id="91"/>
       <w:r>
         <w:t xml:space="preserve">General</w:t>
       </w:r>
@@ -1304,7 +1468,7 @@
           <w:ilvl w:val="0"/>
         </w:numPr>
       </w:pPr>
-      <w:hyperlink r:id="rId79">
+      <w:hyperlink r:id="rId92">
         <w:r>
           <w:rPr>
             <w:rStyle w:val="Hyperlink"/>
@@ -1321,7 +1485,7 @@
           <w:ilvl w:val="0"/>
         </w:numPr>
       </w:pPr>
-      <w:hyperlink r:id="rId80">
+      <w:hyperlink r:id="rId93">
         <w:r>
           <w:rPr>
             <w:rStyle w:val="Hyperlink"/>
@@ -1338,7 +1502,7 @@
           <w:ilvl w:val="0"/>
         </w:numPr>
       </w:pPr>
-      <w:hyperlink r:id="rId81">
+      <w:hyperlink r:id="rId94">
         <w:r>
           <w:rPr>
             <w:rStyle w:val="Hyperlink"/>
@@ -1351,7 +1515,7 @@
       <w:pPr>
         <w:pStyle w:val="FirstParagraph"/>
       </w:pPr>
-      <w:hyperlink r:id="rId82">
+      <w:hyperlink r:id="rId95">
         <w:r>
           <w:rPr>
             <w:rStyle w:val="Hyperlink"/>
@@ -1468,7 +1632,7 @@
     </w:lvl>
   </w:abstractNum>
   <w:abstractNum w:abstractNumId="990">
-    <w:nsid w:val="8d1f6ada"/>
+    <w:nsid w:val="a6be3112"/>
     <w:multiLevelType w:val="multilevel"/>
     <w:lvl w:ilvl="0">
       <w:numFmt w:val="bullet"/>
@@ -1549,7 +1713,7 @@
     </w:lvl>
   </w:abstractNum>
   <w:abstractNum w:abstractNumId="991">
-    <w:nsid w:val="dc7118e7"/>
+    <w:nsid w:val="df606477"/>
     <w:multiLevelType w:val="multilevel"/>
     <w:lvl w:ilvl="0">
       <w:numFmt w:val="bullet"/>

</xml_diff>

<commit_message>
Update the word/html/pdf/md versions of README
</commit_message>
<xml_diff>
--- a/README.docx
+++ b/README.docx
@@ -1636,7 +1636,11 @@
     </w:p>
     <w:p>
       <w:pPr>
-        <w:pStyle w:val="FirstParagraph"/>
+        <w:pStyle w:val="Compact"/>
+        <w:numPr>
+          <w:numId w:val="1005"/>
+          <w:ilvl w:val="0"/>
+        </w:numPr>
       </w:pPr>
       <w:hyperlink r:id="rId98">
         <w:r>
@@ -1644,6 +1648,30 @@
             <w:rStyle w:val="Hyperlink"/>
           </w:rPr>
           <w:t xml:space="preserve">Karl Broman's Tools for RR Course</w:t>
+        </w:r>
+      </w:hyperlink>
+    </w:p>
+    <w:p>
+      <w:pPr>
+        <w:pStyle w:val="Compact"/>
+        <w:numPr>
+          <w:numId w:val="1005"/>
+          <w:ilvl w:val="0"/>
+        </w:numPr>
+      </w:pPr>
+      <w:r>
+        <w:t xml:space="preserve">Other links:</w:t>
+      </w:r>
+      <w:r>
+        <w:t xml:space="preserve"> </w:t>
+      </w:r>
+      <w:hyperlink r:id="rId99">
+        <w:r>
+          <w:rPr>
+            <w:rStyle w:val="VerbatimChar"/>
+            <w:rStyle w:val="Hyperlink"/>
+          </w:rPr>
+          <w:t xml:space="preserve">resources.md</w:t>
         </w:r>
       </w:hyperlink>
     </w:p>
@@ -1755,7 +1783,7 @@
     </w:lvl>
   </w:abstractNum>
   <w:abstractNum w:abstractNumId="990">
-    <w:nsid w:val="2d6aabf8"/>
+    <w:nsid w:val="9d2a1b59"/>
     <w:multiLevelType w:val="multilevel"/>
     <w:lvl w:ilvl="0">
       <w:numFmt w:val="bullet"/>
@@ -1836,7 +1864,7 @@
     </w:lvl>
   </w:abstractNum>
   <w:abstractNum w:abstractNumId="991">
-    <w:nsid w:val="7893a5c7"/>
+    <w:nsid w:val="1e1e68b2"/>
     <w:multiLevelType w:val="multilevel"/>
     <w:lvl w:ilvl="0">
       <w:numFmt w:val="bullet"/>

</xml_diff>